<commit_message>
Add NYC Agenda Jan 16-19 and Update DevOps
</commit_message>
<xml_diff>
--- a/Presentations/2018-01-18-NYC/Agenda Azure Workshop.docx
+++ b/Presentations/2018-01-18-NYC/Agenda Azure Workshop.docx
@@ -37,16 +37,7 @@
           <w:sz w:val="56"/>
           <w:szCs w:val="56"/>
         </w:rPr>
-        <w:t xml:space="preserve"> Certification Jum</w:t>
-      </w:r>
-      <w:bookmarkStart w:id="0" w:name="_GoBack"/>
-      <w:bookmarkEnd w:id="0"/>
-      <w:r>
-        <w:rPr>
-          <w:sz w:val="56"/>
-          <w:szCs w:val="56"/>
-        </w:rPr>
-        <w:t>p Start</w:t>
+        <w:t xml:space="preserve"> Certification Jump Start</w:t>
       </w:r>
       <w:r>
         <w:rPr>
@@ -113,7 +104,7 @@
           <w:sz w:val="48"/>
           <w:szCs w:val="48"/>
         </w:rPr>
-        <w:t>8</w:t>
+        <w:t>6</w:t>
       </w:r>
     </w:p>
     <w:p>
@@ -515,6 +506,15 @@
                 <w:szCs w:val="30"/>
               </w:rPr>
             </w:pPr>
+            <w:r>
+              <w:rPr>
+                <w:rFonts w:ascii="Calibri" w:eastAsia="Times New Roman" w:hAnsi="Calibri" w:cs="Calibri"/>
+                <w:color w:val="000000"/>
+                <w:sz w:val="30"/>
+                <w:szCs w:val="30"/>
+              </w:rPr>
+              <w:t>Dan Stolts</w:t>
+            </w:r>
           </w:p>
         </w:tc>
         <w:tc>
@@ -612,12 +612,20 @@
               <w:cnfStyle w:val="000000000000" w:firstRow="0" w:lastRow="0" w:firstColumn="0" w:lastColumn="0" w:oddVBand="0" w:evenVBand="0" w:oddHBand="0" w:evenHBand="0" w:firstRowFirstColumn="0" w:firstRowLastColumn="0" w:lastRowFirstColumn="0" w:lastRowLastColumn="0"/>
               <w:rPr>
                 <w:rFonts w:ascii="Calibri" w:eastAsia="Times New Roman" w:hAnsi="Calibri" w:cs="Calibri"/>
-                <w:b/>
-                <w:color w:val="000000"/>
-                <w:sz w:val="30"/>
-                <w:szCs w:val="30"/>
-              </w:rPr>
-            </w:pPr>
+                <w:color w:val="000000"/>
+                <w:sz w:val="30"/>
+                <w:szCs w:val="30"/>
+              </w:rPr>
+            </w:pPr>
+            <w:r>
+              <w:rPr>
+                <w:rFonts w:ascii="Calibri" w:eastAsia="Times New Roman" w:hAnsi="Calibri" w:cs="Calibri"/>
+                <w:color w:val="000000"/>
+                <w:sz w:val="30"/>
+                <w:szCs w:val="30"/>
+              </w:rPr>
+              <w:t>Tara Webb</w:t>
+            </w:r>
           </w:p>
         </w:tc>
         <w:tc>
@@ -678,6 +686,7 @@
                 <w:szCs w:val="30"/>
               </w:rPr>
             </w:pPr>
+            <w:bookmarkStart w:id="0" w:name="_GoBack" w:colFirst="2" w:colLast="2"/>
             <w:r>
               <w:rPr>
                 <w:rFonts w:ascii="Calibri" w:eastAsia="Times New Roman" w:hAnsi="Calibri" w:cs="Calibri"/>
@@ -717,16 +726,14 @@
               <w:cnfStyle w:val="000000100000" w:firstRow="0" w:lastRow="0" w:firstColumn="0" w:lastColumn="0" w:oddVBand="0" w:evenVBand="0" w:oddHBand="1" w:evenHBand="0" w:firstRowFirstColumn="0" w:firstRowLastColumn="0" w:lastRowFirstColumn="0" w:lastRowLastColumn="0"/>
               <w:rPr>
                 <w:rFonts w:ascii="Calibri" w:eastAsia="Times New Roman" w:hAnsi="Calibri" w:cs="Calibri"/>
-                <w:b/>
-                <w:color w:val="000000"/>
-                <w:sz w:val="30"/>
-                <w:szCs w:val="30"/>
-              </w:rPr>
-            </w:pPr>
-            <w:r>
-              <w:rPr>
-                <w:rFonts w:ascii="Calibri" w:eastAsia="Times New Roman" w:hAnsi="Calibri" w:cs="Calibri"/>
-                <w:b/>
+                <w:color w:val="000000"/>
+                <w:sz w:val="30"/>
+                <w:szCs w:val="30"/>
+              </w:rPr>
+            </w:pPr>
+            <w:r>
+              <w:rPr>
+                <w:rFonts w:ascii="Calibri" w:eastAsia="Times New Roman" w:hAnsi="Calibri" w:cs="Calibri"/>
                 <w:color w:val="000000"/>
                 <w:sz w:val="30"/>
                 <w:szCs w:val="30"/>
@@ -762,6 +769,7 @@
           </w:p>
         </w:tc>
       </w:tr>
+      <w:bookmarkEnd w:id="0"/>
       <w:tr>
         <w:trPr>
           <w:trHeight w:val="263"/>
@@ -912,12 +920,31 @@
               <w:cnfStyle w:val="000000100000" w:firstRow="0" w:lastRow="0" w:firstColumn="0" w:lastColumn="0" w:oddVBand="0" w:evenVBand="0" w:oddHBand="1" w:evenHBand="0" w:firstRowFirstColumn="0" w:firstRowLastColumn="0" w:lastRowFirstColumn="0" w:lastRowLastColumn="0"/>
               <w:rPr>
                 <w:rFonts w:ascii="Calibri" w:eastAsia="Times New Roman" w:hAnsi="Calibri" w:cs="Calibri"/>
-                <w:b/>
-                <w:color w:val="000000"/>
-                <w:sz w:val="30"/>
-                <w:szCs w:val="30"/>
-              </w:rPr>
-            </w:pPr>
+                <w:color w:val="000000"/>
+                <w:sz w:val="30"/>
+                <w:szCs w:val="30"/>
+              </w:rPr>
+            </w:pPr>
+            <w:r>
+              <w:rPr>
+                <w:rFonts w:ascii="Calibri" w:eastAsia="Times New Roman" w:hAnsi="Calibri" w:cs="Calibri"/>
+                <w:color w:val="000000"/>
+                <w:sz w:val="30"/>
+                <w:szCs w:val="30"/>
+              </w:rPr>
+              <w:t xml:space="preserve">Peter </w:t>
+            </w:r>
+            <w:proofErr w:type="spellStart"/>
+            <w:r>
+              <w:rPr>
+                <w:rFonts w:ascii="Calibri" w:eastAsia="Times New Roman" w:hAnsi="Calibri" w:cs="Calibri"/>
+                <w:color w:val="000000"/>
+                <w:sz w:val="30"/>
+                <w:szCs w:val="30"/>
+              </w:rPr>
+              <w:t>Laudita</w:t>
+            </w:r>
+            <w:proofErr w:type="spellEnd"/>
           </w:p>
         </w:tc>
         <w:tc>
@@ -1032,6 +1059,15 @@
                 <w:szCs w:val="30"/>
               </w:rPr>
             </w:pPr>
+            <w:r>
+              <w:rPr>
+                <w:rFonts w:ascii="Calibri" w:eastAsia="Times New Roman" w:hAnsi="Calibri" w:cs="Calibri"/>
+                <w:color w:val="000000"/>
+                <w:sz w:val="30"/>
+                <w:szCs w:val="30"/>
+              </w:rPr>
+              <w:t>Bruce Cosden</w:t>
+            </w:r>
           </w:p>
         </w:tc>
         <w:tc>
@@ -1240,12 +1276,20 @@
               <w:cnfStyle w:val="000000000000" w:firstRow="0" w:lastRow="0" w:firstColumn="0" w:lastColumn="0" w:oddVBand="0" w:evenVBand="0" w:oddHBand="0" w:evenHBand="0" w:firstRowFirstColumn="0" w:firstRowLastColumn="0" w:lastRowFirstColumn="0" w:lastRowLastColumn="0"/>
               <w:rPr>
                 <w:rFonts w:ascii="Calibri" w:eastAsia="Times New Roman" w:hAnsi="Calibri" w:cs="Calibri"/>
-                <w:b/>
-                <w:color w:val="000000"/>
-                <w:sz w:val="30"/>
-                <w:szCs w:val="30"/>
-              </w:rPr>
-            </w:pPr>
+                <w:color w:val="000000"/>
+                <w:sz w:val="30"/>
+                <w:szCs w:val="30"/>
+              </w:rPr>
+            </w:pPr>
+            <w:r>
+              <w:rPr>
+                <w:rFonts w:ascii="Calibri" w:eastAsia="Times New Roman" w:hAnsi="Calibri" w:cs="Calibri"/>
+                <w:color w:val="000000"/>
+                <w:sz w:val="30"/>
+                <w:szCs w:val="30"/>
+              </w:rPr>
+              <w:t>Bruce Cosden</w:t>
+            </w:r>
           </w:p>
         </w:tc>
         <w:tc>
@@ -1345,21 +1389,28 @@
               <w:cnfStyle w:val="000000100000" w:firstRow="0" w:lastRow="0" w:firstColumn="0" w:lastColumn="0" w:oddVBand="0" w:evenVBand="0" w:oddHBand="1" w:evenHBand="0" w:firstRowFirstColumn="0" w:firstRowLastColumn="0" w:lastRowFirstColumn="0" w:lastRowLastColumn="0"/>
               <w:rPr>
                 <w:rFonts w:ascii="Calibri" w:eastAsia="Times New Roman" w:hAnsi="Calibri" w:cs="Calibri"/>
-                <w:b/>
-                <w:color w:val="000000"/>
-                <w:sz w:val="30"/>
-                <w:szCs w:val="30"/>
-              </w:rPr>
-            </w:pPr>
-            <w:r>
-              <w:rPr>
-                <w:rFonts w:ascii="Calibri" w:eastAsia="Times New Roman" w:hAnsi="Calibri" w:cs="Calibri"/>
-                <w:b/>
-                <w:color w:val="000000"/>
-                <w:sz w:val="30"/>
-                <w:szCs w:val="30"/>
-              </w:rPr>
-              <w:t xml:space="preserve">Dan Stolts </w:t>
+                <w:color w:val="000000"/>
+                <w:sz w:val="30"/>
+                <w:szCs w:val="30"/>
+              </w:rPr>
+            </w:pPr>
+            <w:r>
+              <w:rPr>
+                <w:rFonts w:ascii="Calibri" w:eastAsia="Times New Roman" w:hAnsi="Calibri" w:cs="Calibri"/>
+                <w:color w:val="000000"/>
+                <w:sz w:val="30"/>
+                <w:szCs w:val="30"/>
+              </w:rPr>
+              <w:t>Ram Madhurakavi</w:t>
+            </w:r>
+            <w:r>
+              <w:rPr>
+                <w:rFonts w:ascii="Calibri" w:eastAsia="Times New Roman" w:hAnsi="Calibri" w:cs="Calibri"/>
+                <w:color w:val="000000"/>
+                <w:sz w:val="30"/>
+                <w:szCs w:val="30"/>
+              </w:rPr>
+              <w:t xml:space="preserve"> </w:t>
             </w:r>
           </w:p>
         </w:tc>
@@ -1505,6 +1556,7 @@
       <w:pPr>
         <w:spacing w:after="0"/>
         <w:rPr>
+          <w:rFonts w:ascii="Calibri" w:hAnsi="Calibri" w:cs="Calibri"/>
           <w:sz w:val="28"/>
           <w:szCs w:val="28"/>
         </w:rPr>
@@ -1524,33 +1576,33 @@
         </w:rPr>
         <w:t>:</w:t>
       </w:r>
-    </w:p>
-    <w:p>
-      <w:pPr>
-        <w:pStyle w:val="NormalWeb"/>
-        <w:numPr>
-          <w:ilvl w:val="0"/>
-          <w:numId w:val="1"/>
-        </w:numPr>
-        <w:spacing w:before="0" w:beforeAutospacing="0" w:after="0" w:afterAutospacing="0"/>
-        <w:rPr>
-          <w:rFonts w:ascii="Calibri" w:hAnsi="Calibri" w:cs="Calibri"/>
+      <w:r>
+        <w:rPr>
           <w:sz w:val="28"/>
           <w:szCs w:val="28"/>
         </w:rPr>
-      </w:pPr>
-      <w:r>
-        <w:rPr>
-          <w:rFonts w:asciiTheme="minorHAnsi" w:hAnsiTheme="minorHAnsi" w:cs="Arial"/>
-          <w:color w:val="000000"/>
+        <w:t xml:space="preserve"> </w:t>
+      </w:r>
+      <w:hyperlink r:id="rId10" w:history="1">
+        <w:r>
+          <w:rPr>
+            <w:rStyle w:val="Hyperlink"/>
+            <w:sz w:val="28"/>
+            <w:szCs w:val="28"/>
+          </w:rPr>
+          <w:t>https://aka.ms/nyc01182018</w:t>
+        </w:r>
+      </w:hyperlink>
+      <w:r>
+        <w:rPr>
           <w:sz w:val="28"/>
           <w:szCs w:val="28"/>
         </w:rPr>
-        <w:t>Survey Link:</w:t>
-      </w:r>
-      <w:r>
-        <w:rPr>
-          <w:rFonts w:asciiTheme="minorHAnsi" w:hAnsiTheme="minorHAnsi" w:cs="Arial"/>
+        <w:t xml:space="preserve"> </w:t>
+      </w:r>
+      <w:r>
+        <w:rPr>
+          <w:rFonts w:cs="Arial"/>
           <w:color w:val="000000"/>
           <w:sz w:val="28"/>
           <w:szCs w:val="28"/>
@@ -1606,7 +1658,7 @@
                     <pic:cNvPicPr/>
                   </pic:nvPicPr>
                   <pic:blipFill>
-                    <a:blip r:embed="rId10">
+                    <a:blip r:embed="rId11">
                       <a:extLst>
                         <a:ext uri="{28A0092B-C50C-407E-A947-70E740481C1C}">
                           <a14:useLocalDpi xmlns:a14="http://schemas.microsoft.com/office/drawing/2010/main" val="0"/>
@@ -1670,7 +1722,7 @@
                     </pic:cNvPicPr>
                   </pic:nvPicPr>
                   <pic:blipFill>
-                    <a:blip r:embed="rId11">
+                    <a:blip r:embed="rId12">
                       <a:extLst>
                         <a:ext uri="{28A0092B-C50C-407E-A947-70E740481C1C}">
                           <a14:useLocalDpi xmlns:a14="http://schemas.microsoft.com/office/drawing/2010/main" val="0"/>
@@ -1809,14 +1861,7 @@
           <w:sz w:val="48"/>
           <w:szCs w:val="48"/>
         </w:rPr>
-        <w:t>1</w:t>
-      </w:r>
-      <w:r>
-        <w:rPr>
-          <w:sz w:val="48"/>
-          <w:szCs w:val="48"/>
-        </w:rPr>
-        <w:t>9</w:t>
+        <w:t>17</w:t>
       </w:r>
     </w:p>
     <w:p>
@@ -2199,12 +2244,20 @@
               <w:cnfStyle w:val="000000000000" w:firstRow="0" w:lastRow="0" w:firstColumn="0" w:lastColumn="0" w:oddVBand="0" w:evenVBand="0" w:oddHBand="0" w:evenHBand="0" w:firstRowFirstColumn="0" w:firstRowLastColumn="0" w:lastRowFirstColumn="0" w:lastRowLastColumn="0"/>
               <w:rPr>
                 <w:rFonts w:ascii="Calibri" w:eastAsia="Times New Roman" w:hAnsi="Calibri" w:cs="Calibri"/>
-                <w:b/>
-                <w:color w:val="000000"/>
-                <w:sz w:val="30"/>
-                <w:szCs w:val="30"/>
-              </w:rPr>
-            </w:pPr>
+                <w:color w:val="000000"/>
+                <w:sz w:val="30"/>
+                <w:szCs w:val="30"/>
+              </w:rPr>
+            </w:pPr>
+            <w:r>
+              <w:rPr>
+                <w:rFonts w:ascii="Calibri" w:eastAsia="Times New Roman" w:hAnsi="Calibri" w:cs="Calibri"/>
+                <w:color w:val="000000"/>
+                <w:sz w:val="30"/>
+                <w:szCs w:val="30"/>
+              </w:rPr>
+              <w:t>Steve Griffith</w:t>
+            </w:r>
           </w:p>
         </w:tc>
         <w:tc>
@@ -2294,12 +2347,20 @@
               <w:cnfStyle w:val="000000100000" w:firstRow="0" w:lastRow="0" w:firstColumn="0" w:lastColumn="0" w:oddVBand="0" w:evenVBand="0" w:oddHBand="1" w:evenHBand="0" w:firstRowFirstColumn="0" w:firstRowLastColumn="0" w:lastRowFirstColumn="0" w:lastRowLastColumn="0"/>
               <w:rPr>
                 <w:rFonts w:ascii="Calibri" w:eastAsia="Times New Roman" w:hAnsi="Calibri" w:cs="Calibri"/>
-                <w:b/>
-                <w:color w:val="000000"/>
-                <w:sz w:val="30"/>
-                <w:szCs w:val="30"/>
-              </w:rPr>
-            </w:pPr>
+                <w:color w:val="000000"/>
+                <w:sz w:val="30"/>
+                <w:szCs w:val="30"/>
+              </w:rPr>
+            </w:pPr>
+            <w:r>
+              <w:rPr>
+                <w:rFonts w:ascii="Calibri" w:eastAsia="Times New Roman" w:hAnsi="Calibri" w:cs="Calibri"/>
+                <w:color w:val="000000"/>
+                <w:sz w:val="30"/>
+                <w:szCs w:val="30"/>
+              </w:rPr>
+              <w:t>Dan Stolts</w:t>
+            </w:r>
           </w:p>
         </w:tc>
         <w:tc>
@@ -2471,12 +2532,20 @@
               <w:cnfStyle w:val="000000100000" w:firstRow="0" w:lastRow="0" w:firstColumn="0" w:lastColumn="0" w:oddVBand="0" w:evenVBand="0" w:oddHBand="1" w:evenHBand="0" w:firstRowFirstColumn="0" w:firstRowLastColumn="0" w:lastRowFirstColumn="0" w:lastRowLastColumn="0"/>
               <w:rPr>
                 <w:rFonts w:ascii="Calibri" w:eastAsia="Times New Roman" w:hAnsi="Calibri" w:cs="Calibri"/>
-                <w:b/>
-                <w:color w:val="000000"/>
-                <w:sz w:val="30"/>
-                <w:szCs w:val="30"/>
-              </w:rPr>
-            </w:pPr>
+                <w:color w:val="000000"/>
+                <w:sz w:val="30"/>
+                <w:szCs w:val="30"/>
+              </w:rPr>
+            </w:pPr>
+            <w:r>
+              <w:rPr>
+                <w:rFonts w:ascii="Calibri" w:eastAsia="Times New Roman" w:hAnsi="Calibri" w:cs="Calibri"/>
+                <w:color w:val="000000"/>
+                <w:sz w:val="30"/>
+                <w:szCs w:val="30"/>
+              </w:rPr>
+              <w:t>Bruce Cosden</w:t>
+            </w:r>
           </w:p>
         </w:tc>
         <w:tc>
@@ -2494,7 +2563,7 @@
                 <w:szCs w:val="30"/>
               </w:rPr>
             </w:pPr>
-            <w:hyperlink r:id="rId12" w:anchor="syllabus-5" w:history="1">
+            <w:hyperlink r:id="rId13" w:anchor="syllabus-5" w:history="1">
               <w:r>
                 <w:rPr>
                   <w:rFonts w:ascii="Calibri" w:eastAsia="Times New Roman" w:hAnsi="Calibri" w:cs="Calibri"/>
@@ -2680,6 +2749,15 @@
                 <w:szCs w:val="30"/>
               </w:rPr>
             </w:pPr>
+            <w:r>
+              <w:rPr>
+                <w:rFonts w:ascii="Calibri" w:eastAsia="Times New Roman" w:hAnsi="Calibri" w:cs="Calibri"/>
+                <w:color w:val="000000"/>
+                <w:sz w:val="30"/>
+                <w:szCs w:val="30"/>
+              </w:rPr>
+              <w:t>Mandar Chawathe</w:t>
+            </w:r>
           </w:p>
         </w:tc>
         <w:tc>
@@ -2785,16 +2863,14 @@
               <w:cnfStyle w:val="000000000000" w:firstRow="0" w:lastRow="0" w:firstColumn="0" w:lastColumn="0" w:oddVBand="0" w:evenVBand="0" w:oddHBand="0" w:evenHBand="0" w:firstRowFirstColumn="0" w:firstRowLastColumn="0" w:lastRowFirstColumn="0" w:lastRowLastColumn="0"/>
               <w:rPr>
                 <w:rFonts w:ascii="Calibri" w:eastAsia="Times New Roman" w:hAnsi="Calibri" w:cs="Calibri"/>
-                <w:b/>
-                <w:color w:val="000000"/>
-                <w:sz w:val="30"/>
-                <w:szCs w:val="30"/>
-              </w:rPr>
-            </w:pPr>
-            <w:r>
-              <w:rPr>
-                <w:rFonts w:ascii="Calibri" w:eastAsia="Times New Roman" w:hAnsi="Calibri" w:cs="Calibri"/>
-                <w:b/>
+                <w:color w:val="000000"/>
+                <w:sz w:val="30"/>
+                <w:szCs w:val="30"/>
+              </w:rPr>
+            </w:pPr>
+            <w:r>
+              <w:rPr>
+                <w:rFonts w:ascii="Calibri" w:eastAsia="Times New Roman" w:hAnsi="Calibri" w:cs="Calibri"/>
                 <w:color w:val="000000"/>
                 <w:sz w:val="30"/>
                 <w:szCs w:val="30"/>
@@ -2881,16 +2957,14 @@
               <w:cnfStyle w:val="000000100000" w:firstRow="0" w:lastRow="0" w:firstColumn="0" w:lastColumn="0" w:oddVBand="0" w:evenVBand="0" w:oddHBand="1" w:evenHBand="0" w:firstRowFirstColumn="0" w:firstRowLastColumn="0" w:lastRowFirstColumn="0" w:lastRowLastColumn="0"/>
               <w:rPr>
                 <w:rFonts w:ascii="Calibri" w:eastAsia="Times New Roman" w:hAnsi="Calibri" w:cs="Calibri"/>
-                <w:b/>
-                <w:color w:val="000000"/>
-                <w:sz w:val="30"/>
-                <w:szCs w:val="30"/>
-              </w:rPr>
-            </w:pPr>
-            <w:r>
-              <w:rPr>
-                <w:rFonts w:ascii="Calibri" w:eastAsia="Times New Roman" w:hAnsi="Calibri" w:cs="Calibri"/>
-                <w:b/>
+                <w:color w:val="000000"/>
+                <w:sz w:val="30"/>
+                <w:szCs w:val="30"/>
+              </w:rPr>
+            </w:pPr>
+            <w:r>
+              <w:rPr>
+                <w:rFonts w:ascii="Calibri" w:eastAsia="Times New Roman" w:hAnsi="Calibri" w:cs="Calibri"/>
                 <w:color w:val="000000"/>
                 <w:sz w:val="30"/>
                 <w:szCs w:val="30"/>
@@ -2900,7 +2974,6 @@
             <w:r>
               <w:rPr>
                 <w:rFonts w:ascii="Calibri" w:eastAsia="Times New Roman" w:hAnsi="Calibri" w:cs="Calibri"/>
-                <w:b/>
                 <w:color w:val="000000"/>
                 <w:sz w:val="30"/>
                 <w:szCs w:val="30"/>
@@ -2910,7 +2983,6 @@
             <w:r>
               <w:rPr>
                 <w:rFonts w:ascii="Calibri" w:eastAsia="Times New Roman" w:hAnsi="Calibri" w:cs="Calibri"/>
-                <w:b/>
                 <w:color w:val="000000"/>
                 <w:sz w:val="30"/>
                 <w:szCs w:val="30"/>
@@ -3069,7 +3141,8 @@
       <w:pPr>
         <w:spacing w:after="0"/>
         <w:rPr>
-          <w:sz w:val="28"/>
+          <w:rFonts w:ascii="Calibri" w:hAnsi="Calibri" w:cs="Calibri"/>
+          <w:sz w:val="36"/>
           <w:szCs w:val="28"/>
         </w:rPr>
       </w:pPr>
@@ -3086,56 +3159,20 @@
           <w:sz w:val="28"/>
           <w:szCs w:val="28"/>
         </w:rPr>
-        <w:t>:</w:t>
-      </w:r>
-    </w:p>
-    <w:p>
-      <w:pPr>
-        <w:pStyle w:val="NormalWeb"/>
-        <w:numPr>
-          <w:ilvl w:val="0"/>
-          <w:numId w:val="1"/>
-        </w:numPr>
-        <w:spacing w:before="0" w:beforeAutospacing="0" w:after="0" w:afterAutospacing="0"/>
-        <w:rPr>
-          <w:rFonts w:ascii="Calibri" w:hAnsi="Calibri" w:cs="Calibri"/>
-          <w:sz w:val="28"/>
-          <w:szCs w:val="28"/>
-        </w:rPr>
-      </w:pPr>
-      <w:r>
-        <w:rPr>
-          <w:rFonts w:asciiTheme="minorHAnsi" w:hAnsiTheme="minorHAnsi" w:cs="Arial"/>
-          <w:color w:val="000000"/>
-          <w:sz w:val="28"/>
-          <w:szCs w:val="28"/>
-        </w:rPr>
-        <w:t>Survey Link:</w:t>
-      </w:r>
-      <w:r>
-        <w:rPr>
-          <w:rFonts w:asciiTheme="minorHAnsi" w:hAnsiTheme="minorHAnsi"/>
-          <w:sz w:val="28"/>
-          <w:szCs w:val="28"/>
-        </w:rPr>
-        <w:t xml:space="preserve"> </w:t>
-      </w:r>
-      <w:hyperlink r:id="rId13" w:history="1">
+        <w:t xml:space="preserve">: </w:t>
+      </w:r>
+      <w:hyperlink r:id="rId14" w:history="1">
         <w:r>
           <w:rPr>
             <w:rStyle w:val="Hyperlink"/>
-            <w:rFonts w:asciiTheme="minorHAnsi" w:hAnsiTheme="minorHAnsi"/>
-            <w:sz w:val="28"/>
-            <w:szCs w:val="28"/>
+            <w:sz w:val="32"/>
           </w:rPr>
-          <w:t>https://aka.ms/nyc102017</w:t>
+          <w:t>https://aka.ms/nyc01182018</w:t>
         </w:r>
       </w:hyperlink>
       <w:r>
         <w:rPr>
-          <w:rFonts w:asciiTheme="minorHAnsi" w:hAnsiTheme="minorHAnsi"/>
-          <w:sz w:val="28"/>
-          <w:szCs w:val="28"/>
+          <w:sz w:val="32"/>
         </w:rPr>
         <w:t xml:space="preserve"> </w:t>
       </w:r>
@@ -3178,7 +3215,7 @@
                     <pic:cNvPicPr/>
                   </pic:nvPicPr>
                   <pic:blipFill>
-                    <a:blip r:embed="rId10">
+                    <a:blip r:embed="rId11">
                       <a:extLst>
                         <a:ext uri="{28A0092B-C50C-407E-A947-70E740481C1C}">
                           <a14:useLocalDpi xmlns:a14="http://schemas.microsoft.com/office/drawing/2010/main" val="0"/>
@@ -3242,7 +3279,7 @@
                     </pic:cNvPicPr>
                   </pic:nvPicPr>
                   <pic:blipFill>
-                    <a:blip r:embed="rId11">
+                    <a:blip r:embed="rId12">
                       <a:extLst>
                         <a:ext uri="{28A0092B-C50C-407E-A947-70E740481C1C}">
                           <a14:useLocalDpi xmlns:a14="http://schemas.microsoft.com/office/drawing/2010/main" val="0"/>
@@ -3278,12 +3315,12 @@
       </w:r>
     </w:p>
     <w:sectPr>
-      <w:headerReference w:type="even" r:id="rId14"/>
-      <w:headerReference w:type="default" r:id="rId15"/>
-      <w:footerReference w:type="even" r:id="rId16"/>
-      <w:footerReference w:type="default" r:id="rId17"/>
-      <w:headerReference w:type="first" r:id="rId18"/>
-      <w:footerReference w:type="first" r:id="rId19"/>
+      <w:headerReference w:type="even" r:id="rId15"/>
+      <w:headerReference w:type="default" r:id="rId16"/>
+      <w:footerReference w:type="even" r:id="rId17"/>
+      <w:footerReference w:type="default" r:id="rId18"/>
+      <w:headerReference w:type="first" r:id="rId19"/>
+      <w:footerReference w:type="first" r:id="rId20"/>
       <w:pgSz w:w="12240" w:h="15840"/>
       <w:pgMar w:top="720" w:right="1440" w:bottom="450" w:left="1440" w:header="720" w:footer="720" w:gutter="0"/>
       <w:cols w:space="720"/>

</xml_diff>